<commit_message>
R-square + simulate data plot
</commit_message>
<xml_diff>
--- a/cell_type_comparison.docx
+++ b/cell_type_comparison.docx
@@ -10,62 +10,90 @@
         <w:tblLook w:val="04A0" w:firstRow="1" w:lastRow="0" w:firstColumn="1" w:lastColumn="0" w:noHBand="0" w:noVBand="1"/>
       </w:tblPr>
       <w:tblGrid>
-        <w:gridCol w:w="445"/>
-        <w:gridCol w:w="1530"/>
-        <w:gridCol w:w="1333"/>
-        <w:gridCol w:w="1333"/>
-        <w:gridCol w:w="1333"/>
-        <w:gridCol w:w="1334"/>
-        <w:gridCol w:w="1334"/>
+        <w:gridCol w:w="408"/>
+        <w:gridCol w:w="1473"/>
+        <w:gridCol w:w="872"/>
+        <w:gridCol w:w="1403"/>
+        <w:gridCol w:w="1555"/>
+        <w:gridCol w:w="1426"/>
+        <w:gridCol w:w="1223"/>
+        <w:gridCol w:w="990"/>
       </w:tblGrid>
       <w:tr>
         <w:tc>
           <w:tcPr>
-            <w:tcW w:w="445" w:type="dxa"/>
+            <w:tcW w:w="408" w:type="dxa"/>
           </w:tcPr>
           <w:p/>
         </w:tc>
         <w:tc>
           <w:tcPr>
-            <w:tcW w:w="1530" w:type="dxa"/>
-          </w:tcPr>
-          <w:p/>
-        </w:tc>
-        <w:tc>
-          <w:tcPr>
-            <w:tcW w:w="1333" w:type="dxa"/>
-          </w:tcPr>
-          <w:p/>
-        </w:tc>
-        <w:tc>
-          <w:tcPr>
-            <w:tcW w:w="1333" w:type="dxa"/>
-          </w:tcPr>
-          <w:p/>
-        </w:tc>
-        <w:tc>
-          <w:tcPr>
-            <w:tcW w:w="1333" w:type="dxa"/>
-          </w:tcPr>
-          <w:p/>
-        </w:tc>
-        <w:tc>
-          <w:tcPr>
-            <w:tcW w:w="1334" w:type="dxa"/>
-          </w:tcPr>
-          <w:p/>
-        </w:tc>
-        <w:tc>
-          <w:tcPr>
-            <w:tcW w:w="1334" w:type="dxa"/>
-          </w:tcPr>
-          <w:p/>
+            <w:tcW w:w="1473" w:type="dxa"/>
+          </w:tcPr>
+          <w:p>
+            <w:r>
+              <w:t>cell</w:t>
+            </w:r>
+          </w:p>
+        </w:tc>
+        <w:tc>
+          <w:tcPr>
+            <w:tcW w:w="872" w:type="dxa"/>
+          </w:tcPr>
+          <w:p>
+            <w:pPr>
+              <w:jc w:val="center"/>
+            </w:pPr>
+            <w:r>
+              <w:t>E</w:t>
+            </w:r>
+          </w:p>
+        </w:tc>
+        <w:tc>
+          <w:tcPr>
+            <w:tcW w:w="1403" w:type="dxa"/>
+          </w:tcPr>
+          <w:p>
+            <w:pPr>
+              <w:jc w:val="center"/>
+            </w:pPr>
+            <w:r>
+              <w:t>T</w:t>
+            </w:r>
+          </w:p>
+        </w:tc>
+        <w:tc>
+          <w:tcPr>
+            <w:tcW w:w="4204" w:type="dxa"/>
+            <w:gridSpan w:val="3"/>
+          </w:tcPr>
+          <w:p>
+            <w:pPr>
+              <w:jc w:val="center"/>
+            </w:pPr>
+            <w:r>
+              <w:t>C</w:t>
+            </w:r>
+          </w:p>
+        </w:tc>
+        <w:tc>
+          <w:tcPr>
+            <w:tcW w:w="990" w:type="dxa"/>
+          </w:tcPr>
+          <w:p>
+            <w:pPr>
+              <w:jc w:val="center"/>
+            </w:pPr>
+            <w:r>
+              <w:t>ICTD</w:t>
+            </w:r>
+          </w:p>
         </w:tc>
       </w:tr>
       <w:tr>
         <w:tc>
           <w:tcPr>
-            <w:tcW w:w="445" w:type="dxa"/>
+            <w:tcW w:w="408" w:type="dxa"/>
           </w:tcPr>
           <w:p>
             <w:r>
@@ -75,7 +103,7 @@
         </w:tc>
         <w:tc>
           <w:tcPr>
-            <w:tcW w:w="1530" w:type="dxa"/>
+            <w:tcW w:w="1473" w:type="dxa"/>
           </w:tcPr>
           <w:p>
             <w:r>
@@ -85,39 +113,88 @@
         </w:tc>
         <w:tc>
           <w:tcPr>
-            <w:tcW w:w="1333" w:type="dxa"/>
-          </w:tcPr>
-          <w:p/>
-        </w:tc>
-        <w:tc>
-          <w:tcPr>
-            <w:tcW w:w="1333" w:type="dxa"/>
-          </w:tcPr>
-          <w:p/>
-        </w:tc>
-        <w:tc>
-          <w:tcPr>
-            <w:tcW w:w="1333" w:type="dxa"/>
-          </w:tcPr>
-          <w:p/>
-        </w:tc>
-        <w:tc>
-          <w:tcPr>
-            <w:tcW w:w="1334" w:type="dxa"/>
-          </w:tcPr>
-          <w:p/>
-        </w:tc>
-        <w:tc>
-          <w:tcPr>
-            <w:tcW w:w="1334" w:type="dxa"/>
-          </w:tcPr>
-          <w:p/>
+            <w:tcW w:w="872" w:type="dxa"/>
+          </w:tcPr>
+          <w:p>
+            <w:pPr>
+              <w:jc w:val="center"/>
+            </w:pPr>
+            <w:r>
+              <w:t>EPIC</w:t>
+            </w:r>
+          </w:p>
+        </w:tc>
+        <w:tc>
+          <w:tcPr>
+            <w:tcW w:w="1403" w:type="dxa"/>
+          </w:tcPr>
+          <w:p>
+            <w:pPr>
+              <w:jc w:val="center"/>
+            </w:pPr>
+            <w:r>
+              <w:t>TIMER</w:t>
+            </w:r>
+          </w:p>
+        </w:tc>
+        <w:tc>
+          <w:tcPr>
+            <w:tcW w:w="1555" w:type="dxa"/>
+          </w:tcPr>
+          <w:p>
+            <w:pPr>
+              <w:jc w:val="center"/>
+            </w:pPr>
+            <w:proofErr w:type="spellStart"/>
+            <w:r>
+              <w:t>CIBER_B_naive</w:t>
+            </w:r>
+            <w:proofErr w:type="spellEnd"/>
+          </w:p>
+        </w:tc>
+        <w:tc>
+          <w:tcPr>
+            <w:tcW w:w="1426" w:type="dxa"/>
+          </w:tcPr>
+          <w:p>
+            <w:pPr>
+              <w:jc w:val="center"/>
+            </w:pPr>
+            <w:proofErr w:type="spellStart"/>
+            <w:r>
+              <w:t>C_B_memory</w:t>
+            </w:r>
+            <w:proofErr w:type="spellEnd"/>
+          </w:p>
+        </w:tc>
+        <w:tc>
+          <w:tcPr>
+            <w:tcW w:w="1223" w:type="dxa"/>
+          </w:tcPr>
+          <w:p>
+            <w:pPr>
+              <w:jc w:val="center"/>
+            </w:pPr>
+          </w:p>
+        </w:tc>
+        <w:tc>
+          <w:tcPr>
+            <w:tcW w:w="990" w:type="dxa"/>
+          </w:tcPr>
+          <w:p>
+            <w:pPr>
+              <w:jc w:val="center"/>
+            </w:pPr>
+            <w:r>
+              <w:t>B</w:t>
+            </w:r>
+          </w:p>
         </w:tc>
       </w:tr>
       <w:tr>
         <w:tc>
           <w:tcPr>
-            <w:tcW w:w="445" w:type="dxa"/>
+            <w:tcW w:w="408" w:type="dxa"/>
           </w:tcPr>
           <w:p>
             <w:r>
@@ -127,7 +204,7 @@
         </w:tc>
         <w:tc>
           <w:tcPr>
-            <w:tcW w:w="1530" w:type="dxa"/>
+            <w:tcW w:w="1473" w:type="dxa"/>
           </w:tcPr>
           <w:p>
             <w:r>
@@ -137,39 +214,93 @@
         </w:tc>
         <w:tc>
           <w:tcPr>
-            <w:tcW w:w="1333" w:type="dxa"/>
-          </w:tcPr>
-          <w:p/>
-        </w:tc>
-        <w:tc>
-          <w:tcPr>
-            <w:tcW w:w="1333" w:type="dxa"/>
-          </w:tcPr>
-          <w:p/>
-        </w:tc>
-        <w:tc>
-          <w:tcPr>
-            <w:tcW w:w="1333" w:type="dxa"/>
-          </w:tcPr>
-          <w:p/>
-        </w:tc>
-        <w:tc>
-          <w:tcPr>
-            <w:tcW w:w="1334" w:type="dxa"/>
-          </w:tcPr>
-          <w:p/>
-        </w:tc>
-        <w:tc>
-          <w:tcPr>
-            <w:tcW w:w="1334" w:type="dxa"/>
-          </w:tcPr>
-          <w:p/>
+            <w:tcW w:w="872" w:type="dxa"/>
+          </w:tcPr>
+          <w:p>
+            <w:pPr>
+              <w:jc w:val="center"/>
+            </w:pPr>
+            <w:r>
+              <w:t>EPIC</w:t>
+            </w:r>
+          </w:p>
+        </w:tc>
+        <w:tc>
+          <w:tcPr>
+            <w:tcW w:w="1403" w:type="dxa"/>
+          </w:tcPr>
+          <w:p>
+            <w:pPr>
+              <w:jc w:val="center"/>
+            </w:pPr>
+            <w:r>
+              <w:t>TIMER</w:t>
+            </w:r>
+          </w:p>
+        </w:tc>
+        <w:tc>
+          <w:tcPr>
+            <w:tcW w:w="1555" w:type="dxa"/>
+          </w:tcPr>
+          <w:p>
+            <w:pPr>
+              <w:jc w:val="center"/>
+            </w:pPr>
+            <w:proofErr w:type="spellStart"/>
+            <w:r>
+              <w:t>C_naive</w:t>
+            </w:r>
+            <w:proofErr w:type="spellEnd"/>
+          </w:p>
+        </w:tc>
+        <w:tc>
+          <w:tcPr>
+            <w:tcW w:w="1426" w:type="dxa"/>
+          </w:tcPr>
+          <w:p>
+            <w:pPr>
+              <w:jc w:val="center"/>
+            </w:pPr>
+            <w:proofErr w:type="spellStart"/>
+            <w:r>
+              <w:t>C_rest</w:t>
+            </w:r>
+            <w:proofErr w:type="spellEnd"/>
+          </w:p>
+        </w:tc>
+        <w:tc>
+          <w:tcPr>
+            <w:tcW w:w="1223" w:type="dxa"/>
+          </w:tcPr>
+          <w:p>
+            <w:pPr>
+              <w:jc w:val="center"/>
+            </w:pPr>
+            <w:proofErr w:type="spellStart"/>
+            <w:r>
+              <w:t>C_active</w:t>
+            </w:r>
+            <w:proofErr w:type="spellEnd"/>
+          </w:p>
+        </w:tc>
+        <w:tc>
+          <w:tcPr>
+            <w:tcW w:w="990" w:type="dxa"/>
+          </w:tcPr>
+          <w:p>
+            <w:pPr>
+              <w:jc w:val="center"/>
+            </w:pPr>
+            <w:r>
+              <w:t>T</w:t>
+            </w:r>
+          </w:p>
         </w:tc>
       </w:tr>
       <w:tr>
         <w:tc>
           <w:tcPr>
-            <w:tcW w:w="445" w:type="dxa"/>
+            <w:tcW w:w="408" w:type="dxa"/>
           </w:tcPr>
           <w:p>
             <w:r>
@@ -179,7 +310,7 @@
         </w:tc>
         <w:tc>
           <w:tcPr>
-            <w:tcW w:w="1530" w:type="dxa"/>
+            <w:tcW w:w="1473" w:type="dxa"/>
           </w:tcPr>
           <w:p>
             <w:r>
@@ -189,39 +320,81 @@
         </w:tc>
         <w:tc>
           <w:tcPr>
-            <w:tcW w:w="1333" w:type="dxa"/>
-          </w:tcPr>
-          <w:p/>
-        </w:tc>
-        <w:tc>
-          <w:tcPr>
-            <w:tcW w:w="1333" w:type="dxa"/>
-          </w:tcPr>
-          <w:p/>
-        </w:tc>
-        <w:tc>
-          <w:tcPr>
-            <w:tcW w:w="1333" w:type="dxa"/>
-          </w:tcPr>
-          <w:p/>
-        </w:tc>
-        <w:tc>
-          <w:tcPr>
-            <w:tcW w:w="1334" w:type="dxa"/>
-          </w:tcPr>
-          <w:p/>
-        </w:tc>
-        <w:tc>
-          <w:tcPr>
-            <w:tcW w:w="1334" w:type="dxa"/>
-          </w:tcPr>
-          <w:p/>
+            <w:tcW w:w="872" w:type="dxa"/>
+          </w:tcPr>
+          <w:p>
+            <w:pPr>
+              <w:jc w:val="center"/>
+            </w:pPr>
+            <w:r>
+              <w:t>EPIC</w:t>
+            </w:r>
+          </w:p>
+        </w:tc>
+        <w:tc>
+          <w:tcPr>
+            <w:tcW w:w="1403" w:type="dxa"/>
+          </w:tcPr>
+          <w:p>
+            <w:pPr>
+              <w:jc w:val="center"/>
+            </w:pPr>
+            <w:r>
+              <w:t>TIMER</w:t>
+            </w:r>
+          </w:p>
+        </w:tc>
+        <w:tc>
+          <w:tcPr>
+            <w:tcW w:w="1555" w:type="dxa"/>
+          </w:tcPr>
+          <w:p>
+            <w:pPr>
+              <w:jc w:val="center"/>
+            </w:pPr>
+            <w:r>
+              <w:t>CIBER</w:t>
+            </w:r>
+          </w:p>
+        </w:tc>
+        <w:tc>
+          <w:tcPr>
+            <w:tcW w:w="1426" w:type="dxa"/>
+          </w:tcPr>
+          <w:p>
+            <w:pPr>
+              <w:jc w:val="center"/>
+            </w:pPr>
+          </w:p>
+        </w:tc>
+        <w:tc>
+          <w:tcPr>
+            <w:tcW w:w="1223" w:type="dxa"/>
+          </w:tcPr>
+          <w:p>
+            <w:pPr>
+              <w:jc w:val="center"/>
+            </w:pPr>
+          </w:p>
+        </w:tc>
+        <w:tc>
+          <w:tcPr>
+            <w:tcW w:w="990" w:type="dxa"/>
+          </w:tcPr>
+          <w:p>
+            <w:pPr>
+              <w:jc w:val="center"/>
+            </w:pPr>
+            <w:r>
+              <w:t>T</w:t>
+            </w:r>
+          </w:p>
         </w:tc>
       </w:tr>
       <w:tr>
         <w:tc>
           <w:tcPr>
-            <w:tcW w:w="445" w:type="dxa"/>
+            <w:tcW w:w="408" w:type="dxa"/>
           </w:tcPr>
           <w:p>
             <w:r>
@@ -231,49 +404,93 @@
         </w:tc>
         <w:tc>
           <w:tcPr>
-            <w:tcW w:w="1530" w:type="dxa"/>
-          </w:tcPr>
-          <w:p>
+            <w:tcW w:w="1473" w:type="dxa"/>
+          </w:tcPr>
+          <w:p>
+            <w:proofErr w:type="spellStart"/>
             <w:r>
               <w:t>Netrophil</w:t>
             </w:r>
-          </w:p>
-        </w:tc>
-        <w:tc>
-          <w:tcPr>
-            <w:tcW w:w="1333" w:type="dxa"/>
-          </w:tcPr>
-          <w:p/>
-        </w:tc>
-        <w:tc>
-          <w:tcPr>
-            <w:tcW w:w="1333" w:type="dxa"/>
-          </w:tcPr>
-          <w:p/>
-        </w:tc>
-        <w:tc>
-          <w:tcPr>
-            <w:tcW w:w="1333" w:type="dxa"/>
-          </w:tcPr>
-          <w:p/>
-        </w:tc>
-        <w:tc>
-          <w:tcPr>
-            <w:tcW w:w="1334" w:type="dxa"/>
-          </w:tcPr>
-          <w:p/>
-        </w:tc>
-        <w:tc>
-          <w:tcPr>
-            <w:tcW w:w="1334" w:type="dxa"/>
-          </w:tcPr>
-          <w:p/>
+            <w:proofErr w:type="spellEnd"/>
+          </w:p>
+        </w:tc>
+        <w:tc>
+          <w:tcPr>
+            <w:tcW w:w="872" w:type="dxa"/>
+          </w:tcPr>
+          <w:p>
+            <w:pPr>
+              <w:jc w:val="center"/>
+            </w:pPr>
+            <w:r>
+              <w:rPr>
+                <w:rFonts w:cstheme="minorHAnsi"/>
+              </w:rPr>
+              <w:t>×</w:t>
+            </w:r>
+          </w:p>
+        </w:tc>
+        <w:tc>
+          <w:tcPr>
+            <w:tcW w:w="1403" w:type="dxa"/>
+          </w:tcPr>
+          <w:p>
+            <w:pPr>
+              <w:jc w:val="center"/>
+            </w:pPr>
+            <w:r>
+              <w:t>TIMER</w:t>
+            </w:r>
+          </w:p>
+        </w:tc>
+        <w:tc>
+          <w:tcPr>
+            <w:tcW w:w="1555" w:type="dxa"/>
+          </w:tcPr>
+          <w:p>
+            <w:pPr>
+              <w:jc w:val="center"/>
+            </w:pPr>
+            <w:r>
+              <w:t>CIBER</w:t>
+            </w:r>
+          </w:p>
+        </w:tc>
+        <w:tc>
+          <w:tcPr>
+            <w:tcW w:w="1426" w:type="dxa"/>
+          </w:tcPr>
+          <w:p>
+            <w:pPr>
+              <w:jc w:val="center"/>
+            </w:pPr>
+          </w:p>
+        </w:tc>
+        <w:tc>
+          <w:tcPr>
+            <w:tcW w:w="1223" w:type="dxa"/>
+          </w:tcPr>
+          <w:p>
+            <w:pPr>
+              <w:jc w:val="center"/>
+            </w:pPr>
+          </w:p>
+        </w:tc>
+        <w:tc>
+          <w:tcPr>
+            <w:tcW w:w="990" w:type="dxa"/>
+          </w:tcPr>
+          <w:p>
+            <w:pPr>
+              <w:jc w:val="center"/>
+            </w:pPr>
+          </w:p>
         </w:tc>
       </w:tr>
       <w:tr>
         <w:tc>
           <w:tcPr>
-            <w:tcW w:w="445" w:type="dxa"/>
+            <w:tcW w:w="408" w:type="dxa"/>
           </w:tcPr>
           <w:p>
             <w:r>
@@ -283,7 +500,7 @@
         </w:tc>
         <w:tc>
           <w:tcPr>
-            <w:tcW w:w="1530" w:type="dxa"/>
+            <w:tcW w:w="1473" w:type="dxa"/>
           </w:tcPr>
           <w:p>
             <w:r>
@@ -293,39 +510,92 @@
         </w:tc>
         <w:tc>
           <w:tcPr>
-            <w:tcW w:w="1333" w:type="dxa"/>
-          </w:tcPr>
-          <w:p/>
-        </w:tc>
-        <w:tc>
-          <w:tcPr>
-            <w:tcW w:w="1333" w:type="dxa"/>
-          </w:tcPr>
-          <w:p/>
-        </w:tc>
-        <w:tc>
-          <w:tcPr>
-            <w:tcW w:w="1333" w:type="dxa"/>
-          </w:tcPr>
-          <w:p/>
-        </w:tc>
-        <w:tc>
-          <w:tcPr>
-            <w:tcW w:w="1334" w:type="dxa"/>
-          </w:tcPr>
-          <w:p/>
-        </w:tc>
-        <w:tc>
-          <w:tcPr>
-            <w:tcW w:w="1334" w:type="dxa"/>
-          </w:tcPr>
-          <w:p/>
+            <w:tcW w:w="872" w:type="dxa"/>
+          </w:tcPr>
+          <w:p>
+            <w:pPr>
+              <w:jc w:val="center"/>
+            </w:pPr>
+            <w:r>
+              <w:t>EPIC</w:t>
+            </w:r>
+          </w:p>
+        </w:tc>
+        <w:tc>
+          <w:tcPr>
+            <w:tcW w:w="1403" w:type="dxa"/>
+          </w:tcPr>
+          <w:p>
+            <w:pPr>
+              <w:jc w:val="center"/>
+            </w:pPr>
+            <w:r>
+              <w:t>TIME</w:t>
+            </w:r>
+            <w:r>
+              <w:t>R</w:t>
+            </w:r>
+            <w:bookmarkStart w:id="0" w:name="_GoBack"/>
+            <w:bookmarkEnd w:id="0"/>
+          </w:p>
+        </w:tc>
+        <w:tc>
+          <w:tcPr>
+            <w:tcW w:w="1555" w:type="dxa"/>
+          </w:tcPr>
+          <w:p>
+            <w:pPr>
+              <w:jc w:val="center"/>
+            </w:pPr>
+            <w:r>
+              <w:t>C_MO</w:t>
+            </w:r>
+          </w:p>
+        </w:tc>
+        <w:tc>
+          <w:tcPr>
+            <w:tcW w:w="1426" w:type="dxa"/>
+          </w:tcPr>
+          <w:p>
+            <w:pPr>
+              <w:jc w:val="center"/>
+            </w:pPr>
+            <w:r>
+              <w:t>C_M1</w:t>
+            </w:r>
+          </w:p>
+        </w:tc>
+        <w:tc>
+          <w:tcPr>
+            <w:tcW w:w="1223" w:type="dxa"/>
+          </w:tcPr>
+          <w:p>
+            <w:pPr>
+              <w:jc w:val="center"/>
+            </w:pPr>
+            <w:r>
+              <w:t>C_M2</w:t>
+            </w:r>
+          </w:p>
+        </w:tc>
+        <w:tc>
+          <w:tcPr>
+            <w:tcW w:w="990" w:type="dxa"/>
+          </w:tcPr>
+          <w:p>
+            <w:pPr>
+              <w:jc w:val="center"/>
+            </w:pPr>
+            <w:r>
+              <w:t>Macro</w:t>
+            </w:r>
+          </w:p>
         </w:tc>
       </w:tr>
       <w:tr>
         <w:tc>
           <w:tcPr>
-            <w:tcW w:w="445" w:type="dxa"/>
+            <w:tcW w:w="408" w:type="dxa"/>
           </w:tcPr>
           <w:p>
             <w:r>
@@ -335,7 +605,7 @@
         </w:tc>
         <w:tc>
           <w:tcPr>
-            <w:tcW w:w="1530" w:type="dxa"/>
+            <w:tcW w:w="1473" w:type="dxa"/>
           </w:tcPr>
           <w:p>
             <w:r>
@@ -345,39 +615,88 @@
         </w:tc>
         <w:tc>
           <w:tcPr>
-            <w:tcW w:w="1333" w:type="dxa"/>
-          </w:tcPr>
-          <w:p/>
-        </w:tc>
-        <w:tc>
-          <w:tcPr>
-            <w:tcW w:w="1333" w:type="dxa"/>
-          </w:tcPr>
-          <w:p/>
-        </w:tc>
-        <w:tc>
-          <w:tcPr>
-            <w:tcW w:w="1333" w:type="dxa"/>
-          </w:tcPr>
-          <w:p/>
-        </w:tc>
-        <w:tc>
-          <w:tcPr>
-            <w:tcW w:w="1334" w:type="dxa"/>
-          </w:tcPr>
-          <w:p/>
-        </w:tc>
-        <w:tc>
-          <w:tcPr>
-            <w:tcW w:w="1334" w:type="dxa"/>
-          </w:tcPr>
-          <w:p/>
+            <w:tcW w:w="872" w:type="dxa"/>
+          </w:tcPr>
+          <w:p>
+            <w:pPr>
+              <w:jc w:val="center"/>
+            </w:pPr>
+            <w:r>
+              <w:rPr>
+                <w:rFonts w:cstheme="minorHAnsi"/>
+              </w:rPr>
+              <w:t>×</w:t>
+            </w:r>
+          </w:p>
+        </w:tc>
+        <w:tc>
+          <w:tcPr>
+            <w:tcW w:w="1403" w:type="dxa"/>
+          </w:tcPr>
+          <w:p>
+            <w:pPr>
+              <w:jc w:val="center"/>
+            </w:pPr>
+            <w:r>
+              <w:t>TIMER</w:t>
+            </w:r>
+          </w:p>
+        </w:tc>
+        <w:tc>
+          <w:tcPr>
+            <w:tcW w:w="1555" w:type="dxa"/>
+          </w:tcPr>
+          <w:p>
+            <w:pPr>
+              <w:jc w:val="center"/>
+            </w:pPr>
+            <w:proofErr w:type="spellStart"/>
+            <w:r>
+              <w:t>C_DC_rest</w:t>
+            </w:r>
+            <w:proofErr w:type="spellEnd"/>
+          </w:p>
+        </w:tc>
+        <w:tc>
+          <w:tcPr>
+            <w:tcW w:w="1426" w:type="dxa"/>
+          </w:tcPr>
+          <w:p>
+            <w:pPr>
+              <w:jc w:val="center"/>
+            </w:pPr>
+            <w:proofErr w:type="spellStart"/>
+            <w:r>
+              <w:t>C_DC_act</w:t>
+            </w:r>
+            <w:proofErr w:type="spellEnd"/>
+          </w:p>
+        </w:tc>
+        <w:tc>
+          <w:tcPr>
+            <w:tcW w:w="1223" w:type="dxa"/>
+          </w:tcPr>
+          <w:p>
+            <w:pPr>
+              <w:jc w:val="center"/>
+            </w:pPr>
+          </w:p>
+        </w:tc>
+        <w:tc>
+          <w:tcPr>
+            <w:tcW w:w="990" w:type="dxa"/>
+          </w:tcPr>
+          <w:p>
+            <w:pPr>
+              <w:jc w:val="center"/>
+            </w:pPr>
+          </w:p>
         </w:tc>
       </w:tr>
       <w:tr>
         <w:tc>
           <w:tcPr>
-            <w:tcW w:w="445" w:type="dxa"/>
+            <w:tcW w:w="408" w:type="dxa"/>
           </w:tcPr>
           <w:p>
             <w:r>
@@ -387,7 +706,7 @@
         </w:tc>
         <w:tc>
           <w:tcPr>
-            <w:tcW w:w="1530" w:type="dxa"/>
+            <w:tcW w:w="1473" w:type="dxa"/>
           </w:tcPr>
           <w:p>
             <w:r>
@@ -397,39 +716,87 @@
         </w:tc>
         <w:tc>
           <w:tcPr>
-            <w:tcW w:w="1333" w:type="dxa"/>
-          </w:tcPr>
-          <w:p/>
-        </w:tc>
-        <w:tc>
-          <w:tcPr>
-            <w:tcW w:w="1333" w:type="dxa"/>
-          </w:tcPr>
-          <w:p/>
-        </w:tc>
-        <w:tc>
-          <w:tcPr>
-            <w:tcW w:w="1333" w:type="dxa"/>
-          </w:tcPr>
-          <w:p/>
-        </w:tc>
-        <w:tc>
-          <w:tcPr>
-            <w:tcW w:w="1334" w:type="dxa"/>
-          </w:tcPr>
-          <w:p/>
-        </w:tc>
-        <w:tc>
-          <w:tcPr>
-            <w:tcW w:w="1334" w:type="dxa"/>
-          </w:tcPr>
-          <w:p/>
+            <w:tcW w:w="872" w:type="dxa"/>
+          </w:tcPr>
+          <w:p>
+            <w:pPr>
+              <w:jc w:val="center"/>
+            </w:pPr>
+            <w:r>
+              <w:t>EPIC</w:t>
+            </w:r>
+          </w:p>
+        </w:tc>
+        <w:tc>
+          <w:tcPr>
+            <w:tcW w:w="1403" w:type="dxa"/>
+          </w:tcPr>
+          <w:p>
+            <w:pPr>
+              <w:jc w:val="center"/>
+            </w:pPr>
+            <w:r>
+              <w:rPr>
+                <w:rFonts w:cstheme="minorHAnsi"/>
+              </w:rPr>
+              <w:t>×</w:t>
+            </w:r>
+          </w:p>
+        </w:tc>
+        <w:tc>
+          <w:tcPr>
+            <w:tcW w:w="1555" w:type="dxa"/>
+          </w:tcPr>
+          <w:p>
+            <w:pPr>
+              <w:jc w:val="center"/>
+            </w:pPr>
+            <w:r>
+              <w:rPr>
+                <w:rFonts w:cstheme="minorHAnsi"/>
+              </w:rPr>
+              <w:t>×</w:t>
+            </w:r>
+          </w:p>
+        </w:tc>
+        <w:tc>
+          <w:tcPr>
+            <w:tcW w:w="1426" w:type="dxa"/>
+          </w:tcPr>
+          <w:p>
+            <w:pPr>
+              <w:jc w:val="center"/>
+            </w:pPr>
+          </w:p>
+        </w:tc>
+        <w:tc>
+          <w:tcPr>
+            <w:tcW w:w="1223" w:type="dxa"/>
+          </w:tcPr>
+          <w:p>
+            <w:pPr>
+              <w:jc w:val="center"/>
+            </w:pPr>
+          </w:p>
+        </w:tc>
+        <w:tc>
+          <w:tcPr>
+            <w:tcW w:w="990" w:type="dxa"/>
+          </w:tcPr>
+          <w:p>
+            <w:pPr>
+              <w:jc w:val="center"/>
+            </w:pPr>
+            <w:r>
+              <w:t>Fibro</w:t>
+            </w:r>
+          </w:p>
         </w:tc>
       </w:tr>
       <w:tr>
         <w:tc>
           <w:tcPr>
-            <w:tcW w:w="445" w:type="dxa"/>
+            <w:tcW w:w="408" w:type="dxa"/>
           </w:tcPr>
           <w:p>
             <w:r>
@@ -439,7 +806,7 @@
         </w:tc>
         <w:tc>
           <w:tcPr>
-            <w:tcW w:w="1530" w:type="dxa"/>
+            <w:tcW w:w="1473" w:type="dxa"/>
           </w:tcPr>
           <w:p>
             <w:r>
@@ -449,39 +816,89 @@
         </w:tc>
         <w:tc>
           <w:tcPr>
-            <w:tcW w:w="1333" w:type="dxa"/>
-          </w:tcPr>
-          <w:p/>
-        </w:tc>
-        <w:tc>
-          <w:tcPr>
-            <w:tcW w:w="1333" w:type="dxa"/>
-          </w:tcPr>
-          <w:p/>
-        </w:tc>
-        <w:tc>
-          <w:tcPr>
-            <w:tcW w:w="1333" w:type="dxa"/>
-          </w:tcPr>
-          <w:p/>
-        </w:tc>
-        <w:tc>
-          <w:tcPr>
-            <w:tcW w:w="1334" w:type="dxa"/>
-          </w:tcPr>
-          <w:p/>
-        </w:tc>
-        <w:tc>
-          <w:tcPr>
-            <w:tcW w:w="1334" w:type="dxa"/>
-          </w:tcPr>
-          <w:p/>
+            <w:tcW w:w="872" w:type="dxa"/>
+          </w:tcPr>
+          <w:p>
+            <w:pPr>
+              <w:jc w:val="center"/>
+            </w:pPr>
+            <w:r>
+              <w:t>EPIC</w:t>
+            </w:r>
+          </w:p>
+        </w:tc>
+        <w:tc>
+          <w:tcPr>
+            <w:tcW w:w="1403" w:type="dxa"/>
+          </w:tcPr>
+          <w:p>
+            <w:pPr>
+              <w:jc w:val="center"/>
+            </w:pPr>
+            <w:r>
+              <w:rPr>
+                <w:rFonts w:cstheme="minorHAnsi"/>
+              </w:rPr>
+              <w:t>×</w:t>
+            </w:r>
+          </w:p>
+        </w:tc>
+        <w:tc>
+          <w:tcPr>
+            <w:tcW w:w="1555" w:type="dxa"/>
+          </w:tcPr>
+          <w:p>
+            <w:pPr>
+              <w:jc w:val="center"/>
+            </w:pPr>
+            <w:r>
+              <w:rPr>
+                <w:rFonts w:cstheme="minorHAnsi"/>
+              </w:rPr>
+              <w:t>×</w:t>
+            </w:r>
+          </w:p>
+        </w:tc>
+        <w:tc>
+          <w:tcPr>
+            <w:tcW w:w="1426" w:type="dxa"/>
+          </w:tcPr>
+          <w:p>
+            <w:pPr>
+              <w:jc w:val="center"/>
+            </w:pPr>
+          </w:p>
+        </w:tc>
+        <w:tc>
+          <w:tcPr>
+            <w:tcW w:w="1223" w:type="dxa"/>
+          </w:tcPr>
+          <w:p>
+            <w:pPr>
+              <w:jc w:val="center"/>
+            </w:pPr>
+          </w:p>
+        </w:tc>
+        <w:tc>
+          <w:tcPr>
+            <w:tcW w:w="990" w:type="dxa"/>
+          </w:tcPr>
+          <w:p>
+            <w:pPr>
+              <w:jc w:val="center"/>
+            </w:pPr>
+            <w:proofErr w:type="spellStart"/>
+            <w:r>
+              <w:t>Epithilial</w:t>
+            </w:r>
+            <w:proofErr w:type="spellEnd"/>
+          </w:p>
         </w:tc>
       </w:tr>
       <w:tr>
         <w:tc>
           <w:tcPr>
-            <w:tcW w:w="445" w:type="dxa"/>
+            <w:tcW w:w="408" w:type="dxa"/>
           </w:tcPr>
           <w:p>
             <w:r>
@@ -491,89 +908,176 @@
         </w:tc>
         <w:tc>
           <w:tcPr>
-            <w:tcW w:w="1530" w:type="dxa"/>
+            <w:tcW w:w="1473" w:type="dxa"/>
           </w:tcPr>
           <w:p>
             <w:r>
               <w:t>NK</w:t>
             </w:r>
-            <w:bookmarkStart w:id="0" w:name="_GoBack"/>
-            <w:bookmarkEnd w:id="0"/>
-          </w:p>
-        </w:tc>
-        <w:tc>
-          <w:tcPr>
-            <w:tcW w:w="1333" w:type="dxa"/>
-          </w:tcPr>
-          <w:p/>
-        </w:tc>
-        <w:tc>
-          <w:tcPr>
-            <w:tcW w:w="1333" w:type="dxa"/>
-          </w:tcPr>
-          <w:p/>
-        </w:tc>
-        <w:tc>
-          <w:tcPr>
-            <w:tcW w:w="1333" w:type="dxa"/>
-          </w:tcPr>
-          <w:p/>
-        </w:tc>
-        <w:tc>
-          <w:tcPr>
-            <w:tcW w:w="1334" w:type="dxa"/>
-          </w:tcPr>
-          <w:p/>
-        </w:tc>
-        <w:tc>
-          <w:tcPr>
-            <w:tcW w:w="1334" w:type="dxa"/>
-          </w:tcPr>
-          <w:p/>
+          </w:p>
+        </w:tc>
+        <w:tc>
+          <w:tcPr>
+            <w:tcW w:w="872" w:type="dxa"/>
+          </w:tcPr>
+          <w:p>
+            <w:pPr>
+              <w:jc w:val="center"/>
+            </w:pPr>
+            <w:r>
+              <w:t>EPIC</w:t>
+            </w:r>
+          </w:p>
+        </w:tc>
+        <w:tc>
+          <w:tcPr>
+            <w:tcW w:w="1403" w:type="dxa"/>
+          </w:tcPr>
+          <w:p>
+            <w:pPr>
+              <w:jc w:val="center"/>
+            </w:pPr>
+            <w:r>
+              <w:rPr>
+                <w:rFonts w:cstheme="minorHAnsi"/>
+              </w:rPr>
+              <w:t>×</w:t>
+            </w:r>
+          </w:p>
+        </w:tc>
+        <w:tc>
+          <w:tcPr>
+            <w:tcW w:w="1555" w:type="dxa"/>
+          </w:tcPr>
+          <w:p>
+            <w:pPr>
+              <w:jc w:val="center"/>
+            </w:pPr>
+            <w:proofErr w:type="spellStart"/>
+            <w:r>
+              <w:t>C_NK_rest</w:t>
+            </w:r>
+            <w:proofErr w:type="spellEnd"/>
+          </w:p>
+        </w:tc>
+        <w:tc>
+          <w:tcPr>
+            <w:tcW w:w="1426" w:type="dxa"/>
+          </w:tcPr>
+          <w:p>
+            <w:pPr>
+              <w:jc w:val="center"/>
+            </w:pPr>
+            <w:proofErr w:type="spellStart"/>
+            <w:r>
+              <w:t>C_NK_act</w:t>
+            </w:r>
+            <w:proofErr w:type="spellEnd"/>
+          </w:p>
+        </w:tc>
+        <w:tc>
+          <w:tcPr>
+            <w:tcW w:w="1223" w:type="dxa"/>
+          </w:tcPr>
+          <w:p>
+            <w:pPr>
+              <w:jc w:val="center"/>
+            </w:pPr>
+          </w:p>
+        </w:tc>
+        <w:tc>
+          <w:tcPr>
+            <w:tcW w:w="990" w:type="dxa"/>
+          </w:tcPr>
+          <w:p>
+            <w:pPr>
+              <w:jc w:val="center"/>
+            </w:pPr>
+          </w:p>
         </w:tc>
       </w:tr>
       <w:tr>
         <w:tc>
           <w:tcPr>
-            <w:tcW w:w="445" w:type="dxa"/>
+            <w:tcW w:w="408" w:type="dxa"/>
           </w:tcPr>
           <w:p/>
         </w:tc>
         <w:tc>
           <w:tcPr>
-            <w:tcW w:w="1530" w:type="dxa"/>
-          </w:tcPr>
-          <w:p/>
-        </w:tc>
-        <w:tc>
-          <w:tcPr>
-            <w:tcW w:w="1333" w:type="dxa"/>
-          </w:tcPr>
-          <w:p/>
-        </w:tc>
-        <w:tc>
-          <w:tcPr>
-            <w:tcW w:w="1333" w:type="dxa"/>
-          </w:tcPr>
-          <w:p/>
-        </w:tc>
-        <w:tc>
-          <w:tcPr>
-            <w:tcW w:w="1333" w:type="dxa"/>
-          </w:tcPr>
-          <w:p/>
-        </w:tc>
-        <w:tc>
-          <w:tcPr>
-            <w:tcW w:w="1334" w:type="dxa"/>
-          </w:tcPr>
-          <w:p/>
-        </w:tc>
-        <w:tc>
-          <w:tcPr>
-            <w:tcW w:w="1334" w:type="dxa"/>
-          </w:tcPr>
-          <w:p/>
+            <w:tcW w:w="1473" w:type="dxa"/>
+          </w:tcPr>
+          <w:p>
+            <w:r>
+              <w:t>Mast</w:t>
+            </w:r>
+          </w:p>
+        </w:tc>
+        <w:tc>
+          <w:tcPr>
+            <w:tcW w:w="872" w:type="dxa"/>
+          </w:tcPr>
+          <w:p>
+            <w:pPr>
+              <w:jc w:val="center"/>
+            </w:pPr>
+          </w:p>
+        </w:tc>
+        <w:tc>
+          <w:tcPr>
+            <w:tcW w:w="1403" w:type="dxa"/>
+          </w:tcPr>
+          <w:p>
+            <w:pPr>
+              <w:jc w:val="center"/>
+              <w:rPr>
+                <w:rFonts w:cstheme="minorHAnsi"/>
+              </w:rPr>
+            </w:pPr>
+          </w:p>
+        </w:tc>
+        <w:tc>
+          <w:tcPr>
+            <w:tcW w:w="1555" w:type="dxa"/>
+          </w:tcPr>
+          <w:p>
+            <w:pPr>
+              <w:jc w:val="center"/>
+            </w:pPr>
+          </w:p>
+        </w:tc>
+        <w:tc>
+          <w:tcPr>
+            <w:tcW w:w="1426" w:type="dxa"/>
+          </w:tcPr>
+          <w:p>
+            <w:pPr>
+              <w:jc w:val="center"/>
+            </w:pPr>
+          </w:p>
+        </w:tc>
+        <w:tc>
+          <w:tcPr>
+            <w:tcW w:w="1223" w:type="dxa"/>
+          </w:tcPr>
+          <w:p>
+            <w:pPr>
+              <w:jc w:val="center"/>
+            </w:pPr>
+          </w:p>
+        </w:tc>
+        <w:tc>
+          <w:tcPr>
+            <w:tcW w:w="990" w:type="dxa"/>
+          </w:tcPr>
+          <w:p>
+            <w:pPr>
+              <w:jc w:val="center"/>
+            </w:pPr>
+            <w:r>
+              <w:t>Mast</w:t>
+            </w:r>
+          </w:p>
         </w:tc>
       </w:tr>
     </w:tbl>

</xml_diff>